<commit_message>
Added the Q2 file with it's output in the .docx file
</commit_message>
<xml_diff>
--- a/Output_2241013342_CSE_2241021.docx
+++ b/Output_2241013342_CSE_2241021.docx
@@ -131,6 +131,56 @@
           <w:shd w:fill="auto" w:val="clear"/>
         </w:rPr>
       </w:pPr>
+    </w:p>
+    <w:p>
+      <w:pPr>
+        <w:spacing w:before="0" w:after="200" w:line="276"/>
+        <w:ind w:right="0" w:left="0" w:firstLine="0"/>
+        <w:jc w:val="left"/>
+        <w:rPr>
+          <w:rFonts w:ascii="Calibri" w:hAnsi="Calibri" w:cs="Calibri" w:eastAsia="Calibri"/>
+          <w:color w:val="auto"/>
+          <w:spacing w:val="0"/>
+          <w:position w:val="0"/>
+          <w:sz w:val="22"/>
+          <w:shd w:fill="auto" w:val="clear"/>
+        </w:rPr>
+      </w:pPr>
+      <w:r>
+        <w:rPr>
+          <w:rFonts w:ascii="Calibri" w:hAnsi="Calibri" w:cs="Calibri" w:eastAsia="Calibri"/>
+          <w:color w:val="auto"/>
+          <w:spacing w:val="0"/>
+          <w:position w:val="0"/>
+          <w:sz w:val="22"/>
+          <w:shd w:fill="auto" w:val="clear"/>
+        </w:rPr>
+        <w:t xml:space="preserve">Output For Q2</w:t>
+      </w:r>
+    </w:p>
+    <w:p>
+      <w:pPr>
+        <w:spacing w:before="0" w:after="200" w:line="240"/>
+        <w:ind w:right="0" w:left="0" w:firstLine="0"/>
+        <w:jc w:val="left"/>
+        <w:rPr>
+          <w:rFonts w:ascii="Calibri" w:hAnsi="Calibri" w:cs="Calibri" w:eastAsia="Calibri"/>
+          <w:color w:val="auto"/>
+          <w:spacing w:val="0"/>
+          <w:position w:val="0"/>
+          <w:sz w:val="22"/>
+          <w:shd w:fill="auto" w:val="clear"/>
+        </w:rPr>
+      </w:pPr>
+      <w:r>
+        <w:object w:dxaOrig="8640" w:dyaOrig="8820">
+          <v:rect xmlns:o="urn:schemas-microsoft-com:office:office" xmlns:v="urn:schemas-microsoft-com:vml" id="rectole0000000002" style="width:432.000000pt;height:441.000000pt" o:preferrelative="t" o:ole="">
+            <o:lock v:ext="edit"/>
+            <v:imagedata xmlns:r="http://schemas.openxmlformats.org/officeDocument/2006/relationships" r:id="docRId5" o:title=""/>
+          </v:rect>
+          <o:OLEObject xmlns:r="http://schemas.openxmlformats.org/officeDocument/2006/relationships" xmlns:o="urn:schemas-microsoft-com:office:office" Type="Embed" ProgID="StaticDib" DrawAspect="Content" ObjectID="0000000002" ShapeID="rectole0000000002" r:id="docRId4"/>
+        </w:object>
+      </w:r>
     </w:p>
     <w:p>
       <w:pPr>

</xml_diff>

<commit_message>
Added the Q3 file with it's output in the .docx file
</commit_message>
<xml_diff>
--- a/Output_2241013342_CSE_2241021.docx
+++ b/Output_2241013342_CSE_2241021.docx
@@ -179,6 +179,71 @@
             <v:imagedata xmlns:r="http://schemas.openxmlformats.org/officeDocument/2006/relationships" r:id="docRId5" o:title=""/>
           </v:rect>
           <o:OLEObject xmlns:r="http://schemas.openxmlformats.org/officeDocument/2006/relationships" xmlns:o="urn:schemas-microsoft-com:office:office" Type="Embed" ProgID="StaticDib" DrawAspect="Content" ObjectID="0000000002" ShapeID="rectole0000000002" r:id="docRId4"/>
+        </w:object>
+      </w:r>
+    </w:p>
+    <w:p>
+      <w:pPr>
+        <w:spacing w:before="0" w:after="200" w:line="276"/>
+        <w:ind w:right="0" w:left="0" w:firstLine="0"/>
+        <w:jc w:val="left"/>
+        <w:rPr>
+          <w:rFonts w:ascii="Calibri" w:hAnsi="Calibri" w:cs="Calibri" w:eastAsia="Calibri"/>
+          <w:color w:val="auto"/>
+          <w:spacing w:val="0"/>
+          <w:position w:val="0"/>
+          <w:sz w:val="22"/>
+          <w:shd w:fill="auto" w:val="clear"/>
+        </w:rPr>
+      </w:pPr>
+    </w:p>
+    <w:p>
+      <w:pPr>
+        <w:spacing w:before="0" w:after="200" w:line="276"/>
+        <w:ind w:right="0" w:left="0" w:firstLine="0"/>
+        <w:jc w:val="left"/>
+        <w:rPr>
+          <w:rFonts w:ascii="Calibri" w:hAnsi="Calibri" w:cs="Calibri" w:eastAsia="Calibri"/>
+          <w:color w:val="auto"/>
+          <w:spacing w:val="0"/>
+          <w:position w:val="0"/>
+          <w:sz w:val="22"/>
+          <w:shd w:fill="auto" w:val="clear"/>
+        </w:rPr>
+      </w:pPr>
+      <w:r>
+        <w:rPr>
+          <w:rFonts w:ascii="Calibri" w:hAnsi="Calibri" w:cs="Calibri" w:eastAsia="Calibri"/>
+          <w:color w:val="auto"/>
+          <w:spacing w:val="0"/>
+          <w:position w:val="0"/>
+          <w:sz w:val="22"/>
+          <w:shd w:fill="auto" w:val="clear"/>
+        </w:rPr>
+        <w:t xml:space="preserve">Output For Q3</w:t>
+      </w:r>
+    </w:p>
+    <w:p>
+      <w:pPr>
+        <w:spacing w:before="0" w:after="200" w:line="240"/>
+        <w:ind w:right="0" w:left="0" w:firstLine="0"/>
+        <w:jc w:val="left"/>
+        <w:rPr>
+          <w:rFonts w:ascii="Calibri" w:hAnsi="Calibri" w:cs="Calibri" w:eastAsia="Calibri"/>
+          <w:color w:val="auto"/>
+          <w:spacing w:val="0"/>
+          <w:position w:val="0"/>
+          <w:sz w:val="22"/>
+          <w:shd w:fill="auto" w:val="clear"/>
+        </w:rPr>
+      </w:pPr>
+      <w:r>
+        <w:object w:dxaOrig="8640" w:dyaOrig="8820">
+          <v:rect xmlns:o="urn:schemas-microsoft-com:office:office" xmlns:v="urn:schemas-microsoft-com:vml" id="rectole0000000003" style="width:432.000000pt;height:441.000000pt" o:preferrelative="t" o:ole="">
+            <o:lock v:ext="edit"/>
+            <v:imagedata xmlns:r="http://schemas.openxmlformats.org/officeDocument/2006/relationships" r:id="docRId7" o:title=""/>
+          </v:rect>
+          <o:OLEObject xmlns:r="http://schemas.openxmlformats.org/officeDocument/2006/relationships" xmlns:o="urn:schemas-microsoft-com:office:office" Type="Embed" ProgID="StaticDib" DrawAspect="Content" ObjectID="0000000003" ShapeID="rectole0000000003" r:id="docRId6"/>
         </w:object>
       </w:r>
     </w:p>

</xml_diff>

<commit_message>
Added the Q4 file with it's output in the .docx file
</commit_message>
<xml_diff>
--- a/Output_2241013342_CSE_2241021.docx
+++ b/Output_2241013342_CSE_2241021.docx
@@ -244,6 +244,71 @@
             <v:imagedata xmlns:r="http://schemas.openxmlformats.org/officeDocument/2006/relationships" r:id="docRId7" o:title=""/>
           </v:rect>
           <o:OLEObject xmlns:r="http://schemas.openxmlformats.org/officeDocument/2006/relationships" xmlns:o="urn:schemas-microsoft-com:office:office" Type="Embed" ProgID="StaticDib" DrawAspect="Content" ObjectID="0000000003" ShapeID="rectole0000000003" r:id="docRId6"/>
+        </w:object>
+      </w:r>
+    </w:p>
+    <w:p>
+      <w:pPr>
+        <w:spacing w:before="0" w:after="200" w:line="276"/>
+        <w:ind w:right="0" w:left="0" w:firstLine="0"/>
+        <w:jc w:val="left"/>
+        <w:rPr>
+          <w:rFonts w:ascii="Calibri" w:hAnsi="Calibri" w:cs="Calibri" w:eastAsia="Calibri"/>
+          <w:color w:val="auto"/>
+          <w:spacing w:val="0"/>
+          <w:position w:val="0"/>
+          <w:sz w:val="22"/>
+          <w:shd w:fill="auto" w:val="clear"/>
+        </w:rPr>
+      </w:pPr>
+    </w:p>
+    <w:p>
+      <w:pPr>
+        <w:spacing w:before="0" w:after="200" w:line="276"/>
+        <w:ind w:right="0" w:left="0" w:firstLine="0"/>
+        <w:jc w:val="left"/>
+        <w:rPr>
+          <w:rFonts w:ascii="Calibri" w:hAnsi="Calibri" w:cs="Calibri" w:eastAsia="Calibri"/>
+          <w:color w:val="auto"/>
+          <w:spacing w:val="0"/>
+          <w:position w:val="0"/>
+          <w:sz w:val="22"/>
+          <w:shd w:fill="auto" w:val="clear"/>
+        </w:rPr>
+      </w:pPr>
+      <w:r>
+        <w:rPr>
+          <w:rFonts w:ascii="Calibri" w:hAnsi="Calibri" w:cs="Calibri" w:eastAsia="Calibri"/>
+          <w:color w:val="auto"/>
+          <w:spacing w:val="0"/>
+          <w:position w:val="0"/>
+          <w:sz w:val="22"/>
+          <w:shd w:fill="auto" w:val="clear"/>
+        </w:rPr>
+        <w:t xml:space="preserve">Output For Q4</w:t>
+      </w:r>
+    </w:p>
+    <w:p>
+      <w:pPr>
+        <w:spacing w:before="0" w:after="200" w:line="240"/>
+        <w:ind w:right="0" w:left="0" w:firstLine="0"/>
+        <w:jc w:val="left"/>
+        <w:rPr>
+          <w:rFonts w:ascii="Calibri" w:hAnsi="Calibri" w:cs="Calibri" w:eastAsia="Calibri"/>
+          <w:color w:val="auto"/>
+          <w:spacing w:val="0"/>
+          <w:position w:val="0"/>
+          <w:sz w:val="22"/>
+          <w:shd w:fill="auto" w:val="clear"/>
+        </w:rPr>
+      </w:pPr>
+      <w:r>
+        <w:object w:dxaOrig="8640" w:dyaOrig="8820">
+          <v:rect xmlns:o="urn:schemas-microsoft-com:office:office" xmlns:v="urn:schemas-microsoft-com:vml" id="rectole0000000004" style="width:432.000000pt;height:441.000000pt" o:preferrelative="t" o:ole="">
+            <o:lock v:ext="edit"/>
+            <v:imagedata xmlns:r="http://schemas.openxmlformats.org/officeDocument/2006/relationships" r:id="docRId9" o:title=""/>
+          </v:rect>
+          <o:OLEObject xmlns:r="http://schemas.openxmlformats.org/officeDocument/2006/relationships" xmlns:o="urn:schemas-microsoft-com:office:office" Type="Embed" ProgID="StaticDib" DrawAspect="Content" ObjectID="0000000004" ShapeID="rectole0000000004" r:id="docRId8"/>
         </w:object>
       </w:r>
     </w:p>

</xml_diff>